<commit_message>
funciona con modo antiguo y nuevo separado en servicios e inyección de dependencias, todo funciona, debería comentar el modo antiguo
</commit_message>
<xml_diff>
--- a/jsreport-server1/data/paraword7.docx/content.docx
+++ b/jsreport-server1/data/paraword7.docx/content.docx
@@ -1,6 +1,6 @@
 
 <file path=word/document.xml><?xml version="1.0" encoding="utf-8"?>
-<w:document xmlns:wpc="http://schemas.microsoft.com/office/word/2010/wordprocessingCanvas" xmlns:cx="http://schemas.microsoft.com/office/drawing/2014/chartex" xmlns:cx1="http://schemas.microsoft.com/office/drawing/2015/9/8/chartex" xmlns:cx2="http://schemas.microsoft.com/office/drawing/2015/10/21/chartex" xmlns:cx3="http://schemas.microsoft.com/office/drawing/2016/5/9/chartex" xmlns:cx4="http://schemas.microsoft.com/office/drawing/2016/5/10/chartex" xmlns:cx5="http://schemas.microsoft.com/office/drawing/2016/5/11/chartex" xmlns:cx6="http://schemas.microsoft.com/office/drawing/2016/5/12/chartex" xmlns:cx7="http://schemas.microsoft.com/office/drawing/2016/5/13/chartex" xmlns:cx8="http://schemas.microsoft.com/office/drawing/2016/5/14/chartex" xmlns:mc="http://schemas.openxmlformats.org/markup-compatibility/2006" xmlns:aink="http://schemas.microsoft.com/office/drawing/2016/ink" xmlns:am3d="http://schemas.microsoft.com/office/drawing/2017/model3d" xmlns:o="urn:schemas-microsoft-com:office:office" xmlns:oel="http://schemas.microsoft.com/office/2019/extlst" xmlns:r="http://schemas.openxmlformats.org/officeDocument/2006/relationships" xmlns:m="http://schemas.openxmlformats.org/officeDocument/2006/math" xmlns:v="urn:schemas-microsoft-com:vml" xmlns:wp14="http://schemas.microsoft.com/office/word/2010/wordprocessingDrawing" xmlns:wp="http://schemas.openxmlformats.org/drawingml/2006/wordprocessingDrawing" xmlns:w10="urn:schemas-microsoft-com:office:word" xmlns:w="http://schemas.openxmlformats.org/wordprocessingml/2006/main" xmlns:w14="http://schemas.microsoft.com/office/word/2010/wordml" xmlns:w15="http://schemas.microsoft.com/office/word/2012/wordml" xmlns:w16cex="http://schemas.microsoft.com/office/word/2018/wordml/cex" xmlns:w16cid="http://schemas.microsoft.com/office/word/2016/wordml/cid" xmlns:w16="http://schemas.microsoft.com/office/word/2018/wordml" xmlns:w16du="http://schemas.microsoft.com/office/word/2023/wordml/word16du" xmlns:w16sdtdh="http://schemas.microsoft.com/office/word/2020/wordml/sdtdatahash" xmlns:w16se="http://schemas.microsoft.com/office/word/2015/wordml/symex" xmlns:wpg="http://schemas.microsoft.com/office/word/2010/wordprocessingGroup" xmlns:wpi="http://schemas.microsoft.com/office/word/2010/wordprocessingInk" xmlns:wne="http://schemas.microsoft.com/office/word/2006/wordml" xmlns:wps="http://schemas.microsoft.com/office/word/2010/wordprocessingShape" mc:Ignorable="w14 w15 w16se w16cid w16 w16cex w16sdtdh w16du wp14">
+<w:document xmlns:wpc="http://schemas.microsoft.com/office/word/2010/wordprocessingCanvas" xmlns:cx="http://schemas.microsoft.com/office/drawing/2014/chartex" xmlns:cx1="http://schemas.microsoft.com/office/drawing/2015/9/8/chartex" xmlns:cx2="http://schemas.microsoft.com/office/drawing/2015/10/21/chartex" xmlns:cx3="http://schemas.microsoft.com/office/drawing/2016/5/9/chartex" xmlns:cx4="http://schemas.microsoft.com/office/drawing/2016/5/10/chartex" xmlns:cx5="http://schemas.microsoft.com/office/drawing/2016/5/11/chartex" xmlns:cx6="http://schemas.microsoft.com/office/drawing/2016/5/12/chartex" xmlns:cx7="http://schemas.microsoft.com/office/drawing/2016/5/13/chartex" xmlns:cx8="http://schemas.microsoft.com/office/drawing/2016/5/14/chartex" xmlns:mc="http://schemas.openxmlformats.org/markup-compatibility/2006" xmlns:aink="http://schemas.microsoft.com/office/drawing/2016/ink" xmlns:am3d="http://schemas.microsoft.com/office/drawing/2017/model3d" xmlns:o="urn:schemas-microsoft-com:office:office" xmlns:oel="http://schemas.microsoft.com/office/2019/extlst" xmlns:r="http://schemas.openxmlformats.org/officeDocument/2006/relationships" xmlns:m="http://schemas.openxmlformats.org/officeDocument/2006/math" xmlns:v="urn:schemas-microsoft-com:vml" xmlns:wp14="http://schemas.microsoft.com/office/word/2010/wordprocessingDrawing" xmlns:wp="http://schemas.openxmlformats.org/drawingml/2006/wordprocessingDrawing" xmlns:w10="urn:schemas-microsoft-com:office:word" xmlns:w="http://schemas.openxmlformats.org/wordprocessingml/2006/main" xmlns:w14="http://schemas.microsoft.com/office/word/2010/wordml" xmlns:w15="http://schemas.microsoft.com/office/word/2012/wordml" xmlns:w16cex="http://schemas.microsoft.com/office/word/2018/wordml/cex" xmlns:w16cid="http://schemas.microsoft.com/office/word/2016/wordml/cid" xmlns:w16="http://schemas.microsoft.com/office/word/2018/wordml" xmlns:w16du="http://schemas.microsoft.com/office/word/2023/wordml/word16du" xmlns:w16sdtdh="http://schemas.microsoft.com/office/word/2020/wordml/sdtdatahash" xmlns:w16sdtfl="http://schemas.microsoft.com/office/word/2024/wordml/sdtformatlock" xmlns:w16se="http://schemas.microsoft.com/office/word/2015/wordml/symex" xmlns:wpg="http://schemas.microsoft.com/office/word/2010/wordprocessingGroup" xmlns:wpi="http://schemas.microsoft.com/office/word/2010/wordprocessingInk" xmlns:wne="http://schemas.microsoft.com/office/word/2006/wordml" xmlns:wps="http://schemas.microsoft.com/office/word/2010/wordprocessingShape" mc:Ignorable="w14 w15 w16se w16cid w16 w16cex w16sdtdh w16sdtfl w16du wp14">
   <w:body>
     <w:p/>
     <w:p>
@@ -18,66 +18,205 @@
     </w:p>
     <w:tbl>
       <w:tblPr>
-        <w:tblStyle w:val="Tablaconcuadrcula"/>
-        <w:tblpPr w:leftFromText="141" w:rightFromText="141" w:vertAnchor="text" w:horzAnchor="margin" w:tblpY="374"/>
-        <w:tblW w:w="3505" w:type="dxa"/>
+        <w:tblStyle w:val="Tablaconcuadrcula1clara-nfasis4"/>
+        <w:tblpPr w:leftFromText="141" w:rightFromText="141" w:vertAnchor="text" w:horzAnchor="margin" w:tblpXSpec="center" w:tblpY="374"/>
+        <w:tblW w:w="10853" w:type="dxa"/>
         <w:tblLook w:val="04A0" w:firstRow="1" w:lastRow="0" w:firstColumn="1" w:lastColumn="0" w:noHBand="0" w:noVBand="1"/>
       </w:tblPr>
       <w:tblGrid>
-        <w:gridCol w:w="1810"/>
-        <w:gridCol w:w="1695"/>
+        <w:gridCol w:w="1951"/>
+        <w:gridCol w:w="2002"/>
+        <w:gridCol w:w="1922"/>
+        <w:gridCol w:w="2148"/>
+        <w:gridCol w:w="2031"/>
+        <w:gridCol w:w="980"/>
       </w:tblGrid>
+      <w:tr>
+        <w:trPr>
+          <w:cnfStyle w:val="100000000000" w:firstRow="1" w:lastRow="0" w:firstColumn="0" w:lastColumn="0" w:oddVBand="0" w:evenVBand="0" w:oddHBand="0" w:evenHBand="0" w:firstRowFirstColumn="0" w:firstRowLastColumn="0" w:lastRowFirstColumn="0" w:lastRowLastColumn="0"/>
+          <w:trHeight w:val="435"/>
+        </w:trPr>
+        <w:tc>
+          <w:tcPr>
+            <w:cnfStyle w:val="001000000000" w:firstRow="0" w:lastRow="0" w:firstColumn="1" w:lastColumn="0" w:oddVBand="0" w:evenVBand="0" w:oddHBand="0" w:evenHBand="0" w:firstRowFirstColumn="0" w:firstRowLastColumn="0" w:lastRowFirstColumn="0" w:lastRowLastColumn="0"/>
+            <w:tcW w:w="10853" w:type="dxa"/>
+            <w:gridSpan w:val="6"/>
+          </w:tcPr>
+          <w:p>
+            <w:pPr>
+              <w:jc w:val="center"/>
+              <w:rPr>
+                <w:b w:val="0"/>
+                <w:bCs w:val="0"/>
+                <w:sz w:val="16"/>
+                <w:szCs w:val="16"/>
+              </w:rPr>
+            </w:pPr>
+            <w:r>
+              <w:rPr>
+                <w:sz w:val="16"/>
+                <w:szCs w:val="16"/>
+              </w:rPr>
+              <w:t>D. Metodologías del aprendizaje y procedimientos de evaluación.</w:t>
+            </w:r>
+          </w:p>
+        </w:tc>
+      </w:tr>
       <w:tr>
         <w:trPr>
           <w:trHeight w:val="672"/>
         </w:trPr>
         <w:tc>
           <w:tcPr>
-            <w:tcW w:w="1810" w:type="dxa"/>
+            <w:cnfStyle w:val="001000000000" w:firstRow="0" w:lastRow="0" w:firstColumn="1" w:lastColumn="0" w:oddVBand="0" w:evenVBand="0" w:oddHBand="0" w:evenHBand="0" w:firstRowFirstColumn="0" w:firstRowLastColumn="0" w:lastRowFirstColumn="0" w:lastRowLastColumn="0"/>
+            <w:tcW w:w="1739" w:type="dxa"/>
           </w:tcPr>
           <w:p>
             <w:pPr>
               <w:jc w:val="center"/>
+              <w:rPr>
+                <w:b w:val="0"/>
+                <w:bCs w:val="0"/>
+                <w:sz w:val="16"/>
+                <w:szCs w:val="16"/>
+              </w:rPr>
+            </w:pPr>
+            <w:r>
+              <w:rPr>
+                <w:sz w:val="16"/>
+                <w:szCs w:val="16"/>
+              </w:rPr>
+              <w:t>Unidad</w:t>
+            </w:r>
+          </w:p>
+        </w:tc>
+        <w:tc>
+          <w:tcPr>
+            <w:tcW w:w="1966" w:type="dxa"/>
+          </w:tcPr>
+          <w:p>
+            <w:pPr>
+              <w:jc w:val="center"/>
+              <w:cnfStyle w:val="000000000000" w:firstRow="0" w:lastRow="0" w:firstColumn="0" w:lastColumn="0" w:oddVBand="0" w:evenVBand="0" w:oddHBand="0" w:evenHBand="0" w:firstRowFirstColumn="0" w:firstRowLastColumn="0" w:lastRowFirstColumn="0" w:lastRowLastColumn="0"/>
               <w:rPr>
                 <w:b/>
                 <w:bCs/>
-                <w:sz w:val="20"/>
-                <w:szCs w:val="20"/>
+                <w:sz w:val="16"/>
+                <w:szCs w:val="16"/>
               </w:rPr>
             </w:pPr>
             <w:r>
               <w:rPr>
                 <w:b/>
                 <w:bCs/>
-                <w:sz w:val="20"/>
-                <w:szCs w:val="20"/>
-              </w:rPr>
-              <w:t>Unidad</w:t>
-            </w:r>
-          </w:p>
-        </w:tc>
-        <w:tc>
-          <w:tcPr>
-            <w:tcW w:w="1695" w:type="dxa"/>
+                <w:sz w:val="16"/>
+                <w:szCs w:val="16"/>
+              </w:rPr>
+              <w:t>Contenidos</w:t>
+            </w:r>
+          </w:p>
+        </w:tc>
+        <w:tc>
+          <w:tcPr>
+            <w:tcW w:w="2811" w:type="dxa"/>
           </w:tcPr>
           <w:p>
             <w:pPr>
               <w:jc w:val="center"/>
+              <w:cnfStyle w:val="000000000000" w:firstRow="0" w:lastRow="0" w:firstColumn="0" w:lastColumn="0" w:oddVBand="0" w:evenVBand="0" w:oddHBand="0" w:evenHBand="0" w:firstRowFirstColumn="0" w:firstRowLastColumn="0" w:lastRowFirstColumn="0" w:lastRowLastColumn="0"/>
               <w:rPr>
                 <w:b/>
                 <w:bCs/>
-                <w:sz w:val="20"/>
-                <w:szCs w:val="20"/>
+                <w:sz w:val="16"/>
+                <w:szCs w:val="16"/>
               </w:rPr>
             </w:pPr>
             <w:r>
               <w:rPr>
                 <w:b/>
                 <w:bCs/>
-                <w:sz w:val="20"/>
-                <w:szCs w:val="20"/>
-              </w:rPr>
-              <w:t>Contenidos</w:t>
+                <w:sz w:val="16"/>
+                <w:szCs w:val="16"/>
+              </w:rPr>
+              <w:t>Actividades de aprendizaje</w:t>
+            </w:r>
+          </w:p>
+        </w:tc>
+        <w:tc>
+          <w:tcPr>
+            <w:tcW w:w="425" w:type="dxa"/>
+          </w:tcPr>
+          <w:p>
+            <w:pPr>
+              <w:jc w:val="center"/>
+              <w:cnfStyle w:val="000000000000" w:firstRow="0" w:lastRow="0" w:firstColumn="0" w:lastColumn="0" w:oddVBand="0" w:evenVBand="0" w:oddHBand="0" w:evenHBand="0" w:firstRowFirstColumn="0" w:firstRowLastColumn="0" w:lastRowFirstColumn="0" w:lastRowLastColumn="0"/>
+              <w:rPr>
+                <w:b/>
+                <w:bCs/>
+                <w:sz w:val="16"/>
+                <w:szCs w:val="16"/>
+              </w:rPr>
+            </w:pPr>
+            <w:r>
+              <w:rPr>
+                <w:b/>
+                <w:bCs/>
+                <w:sz w:val="16"/>
+                <w:szCs w:val="16"/>
+              </w:rPr>
+              <w:t>Tiempo</w:t>
+            </w:r>
+          </w:p>
+        </w:tc>
+        <w:tc>
+          <w:tcPr>
+            <w:tcW w:w="2840" w:type="dxa"/>
+          </w:tcPr>
+          <w:p>
+            <w:pPr>
+              <w:jc w:val="center"/>
+              <w:cnfStyle w:val="000000000000" w:firstRow="0" w:lastRow="0" w:firstColumn="0" w:lastColumn="0" w:oddVBand="0" w:evenVBand="0" w:oddHBand="0" w:evenHBand="0" w:firstRowFirstColumn="0" w:firstRowLastColumn="0" w:lastRowFirstColumn="0" w:lastRowLastColumn="0"/>
+              <w:rPr>
+                <w:b/>
+                <w:bCs/>
+                <w:sz w:val="16"/>
+                <w:szCs w:val="16"/>
+              </w:rPr>
+            </w:pPr>
+            <w:r>
+              <w:rPr>
+                <w:b/>
+                <w:bCs/>
+                <w:sz w:val="16"/>
+                <w:szCs w:val="16"/>
+              </w:rPr>
+              <w:t>Evaluación</w:t>
+            </w:r>
+          </w:p>
+        </w:tc>
+        <w:tc>
+          <w:tcPr>
+            <w:tcW w:w="1072" w:type="dxa"/>
+          </w:tcPr>
+          <w:p>
+            <w:pPr>
+              <w:jc w:val="center"/>
+              <w:cnfStyle w:val="000000000000" w:firstRow="0" w:lastRow="0" w:firstColumn="0" w:lastColumn="0" w:oddVBand="0" w:evenVBand="0" w:oddHBand="0" w:evenHBand="0" w:firstRowFirstColumn="0" w:firstRowLastColumn="0" w:lastRowFirstColumn="0" w:lastRowLastColumn="0"/>
+              <w:rPr>
+                <w:b/>
+                <w:bCs/>
+                <w:sz w:val="16"/>
+                <w:szCs w:val="16"/>
+              </w:rPr>
+            </w:pPr>
+            <w:r>
+              <w:rPr>
+                <w:b/>
+                <w:bCs/>
+                <w:sz w:val="16"/>
+                <w:szCs w:val="16"/>
+              </w:rPr>
+              <w:t>Fecha</w:t>
             </w:r>
           </w:p>
         </w:tc>
@@ -88,168 +227,1349 @@
         </w:trPr>
         <w:tc>
           <w:tcPr>
-            <w:tcW w:w="1810" w:type="dxa"/>
-          </w:tcPr>
-          <w:p>
-            <w:pPr>
-              <w:rPr>
-                <w:sz w:val="20"/>
-                <w:szCs w:val="20"/>
-              </w:rPr>
-            </w:pPr>
-            <w:r>
-              <w:rPr>
-                <w:sz w:val="20"/>
-                <w:szCs w:val="20"/>
+            <w:cnfStyle w:val="001000000000" w:firstRow="0" w:lastRow="0" w:firstColumn="1" w:lastColumn="0" w:oddVBand="0" w:evenVBand="0" w:oddHBand="0" w:evenHBand="0" w:firstRowFirstColumn="0" w:firstRowLastColumn="0" w:lastRowFirstColumn="0" w:lastRowLastColumn="0"/>
+            <w:tcW w:w="1739" w:type="dxa"/>
+            <w:vMerge w:val="restart"/>
+          </w:tcPr>
+          <w:p>
+            <w:pPr>
+              <w:rPr>
+                <w:sz w:val="16"/>
+                <w:szCs w:val="16"/>
+              </w:rPr>
+            </w:pPr>
+            <w:r>
+              <w:rPr>
+                <w:rFonts w:ascii="Arial" w:hAnsi="Arial" w:cs="Arial"/>
+                <w:sz w:val="16"/>
+                <w:szCs w:val="16"/>
               </w:rPr>
               <w:t>{{</w:t>
             </w:r>
             <w:proofErr w:type="spellStart"/>
             <w:r>
               <w:rPr>
-                <w:sz w:val="20"/>
-                <w:szCs w:val="20"/>
-              </w:rPr>
-              <w:t>NombreUnidad</w:t>
+                <w:rFonts w:ascii="Arial" w:hAnsi="Arial" w:cs="Arial"/>
+                <w:i/>
+                <w:iCs/>
+                <w:sz w:val="16"/>
+                <w:szCs w:val="16"/>
+              </w:rPr>
+              <w:t>getValueAt</w:t>
             </w:r>
             <w:proofErr w:type="spellEnd"/>
             <w:r>
               <w:rPr>
-                <w:sz w:val="20"/>
-                <w:szCs w:val="20"/>
+                <w:rFonts w:ascii="Arial" w:hAnsi="Arial" w:cs="Arial"/>
+                <w:i/>
+                <w:iCs/>
+                <w:sz w:val="16"/>
+                <w:szCs w:val="16"/>
+              </w:rPr>
+              <w:t xml:space="preserve"> Actividades 0 "</w:t>
+            </w:r>
+            <w:proofErr w:type="spellStart"/>
+            <w:r>
+              <w:rPr>
+                <w:rFonts w:ascii="Arial" w:hAnsi="Arial" w:cs="Arial"/>
+                <w:i/>
+                <w:iCs/>
+                <w:sz w:val="16"/>
+                <w:szCs w:val="16"/>
+              </w:rPr>
+              <w:t>UnidadNombre</w:t>
+            </w:r>
+            <w:proofErr w:type="spellEnd"/>
+            <w:r>
+              <w:rPr>
+                <w:rFonts w:ascii="Arial" w:hAnsi="Arial" w:cs="Arial"/>
+                <w:i/>
+                <w:iCs/>
+                <w:sz w:val="16"/>
+                <w:szCs w:val="16"/>
+              </w:rPr>
+              <w:t>"</w:t>
+            </w:r>
+            <w:r>
+              <w:rPr>
+                <w:rFonts w:ascii="Arial" w:hAnsi="Arial" w:cs="Arial"/>
+                <w:sz w:val="16"/>
+                <w:szCs w:val="16"/>
               </w:rPr>
               <w:t>}}</w:t>
             </w:r>
-          </w:p>
-        </w:tc>
-        <w:tc>
-          <w:tcPr>
-            <w:tcW w:w="1695" w:type="dxa"/>
-          </w:tcPr>
-          <w:p>
-            <w:pPr>
-              <w:rPr>
-                <w:sz w:val="20"/>
-                <w:szCs w:val="20"/>
-              </w:rPr>
-            </w:pPr>
-            <w:r>
-              <w:rPr>
-                <w:sz w:val="20"/>
-                <w:szCs w:val="20"/>
+            <w:r>
+              <w:rPr>
+                <w:rFonts w:ascii="Arial" w:hAnsi="Arial" w:cs="Arial"/>
+                <w:sz w:val="16"/>
+                <w:szCs w:val="16"/>
+              </w:rPr>
+              <w:t xml:space="preserve"> </w:t>
+            </w:r>
+            <w:r>
+              <w:rPr>
+                <w:rFonts w:ascii="Arial" w:hAnsi="Arial" w:cs="Arial"/>
+                <w:sz w:val="16"/>
+                <w:szCs w:val="16"/>
               </w:rPr>
               <w:t>{{</w:t>
             </w:r>
             <w:proofErr w:type="spellStart"/>
             <w:r>
               <w:rPr>
-                <w:sz w:val="20"/>
-                <w:szCs w:val="20"/>
-              </w:rPr>
-              <w:t>DescripCont</w:t>
+                <w:rFonts w:ascii="Arial" w:hAnsi="Arial" w:cs="Arial"/>
+                <w:i/>
+                <w:iCs/>
+                <w:sz w:val="16"/>
+                <w:szCs w:val="16"/>
+              </w:rPr>
+              <w:t>getValueAt</w:t>
             </w:r>
             <w:proofErr w:type="spellEnd"/>
             <w:r>
               <w:rPr>
-                <w:sz w:val="20"/>
-                <w:szCs w:val="20"/>
+                <w:rFonts w:ascii="Arial" w:hAnsi="Arial" w:cs="Arial"/>
+                <w:i/>
+                <w:iCs/>
+                <w:sz w:val="16"/>
+                <w:szCs w:val="16"/>
+              </w:rPr>
+              <w:t xml:space="preserve"> Actividades 0 "</w:t>
+            </w:r>
+            <w:proofErr w:type="spellStart"/>
+            <w:r>
+              <w:rPr>
+                <w:rFonts w:ascii="Arial" w:hAnsi="Arial" w:cs="Arial"/>
+                <w:i/>
+                <w:iCs/>
+                <w:sz w:val="16"/>
+                <w:szCs w:val="16"/>
+              </w:rPr>
+              <w:t>Unidad</w:t>
+            </w:r>
+            <w:r>
+              <w:rPr>
+                <w:rFonts w:ascii="Arial" w:hAnsi="Arial" w:cs="Arial"/>
+                <w:i/>
+                <w:iCs/>
+                <w:sz w:val="16"/>
+                <w:szCs w:val="16"/>
+              </w:rPr>
+              <w:t>Descripcion</w:t>
+            </w:r>
+            <w:proofErr w:type="spellEnd"/>
+            <w:r>
+              <w:rPr>
+                <w:rFonts w:ascii="Arial" w:hAnsi="Arial" w:cs="Arial"/>
+                <w:i/>
+                <w:iCs/>
+                <w:sz w:val="16"/>
+                <w:szCs w:val="16"/>
+              </w:rPr>
+              <w:t>"</w:t>
+            </w:r>
+            <w:r>
+              <w:rPr>
+                <w:rFonts w:ascii="Arial" w:hAnsi="Arial" w:cs="Arial"/>
+                <w:sz w:val="16"/>
+                <w:szCs w:val="16"/>
               </w:rPr>
               <w:t>}}</w:t>
             </w:r>
+          </w:p>
+        </w:tc>
+        <w:tc>
+          <w:tcPr>
+            <w:tcW w:w="1966" w:type="dxa"/>
+            <w:vMerge w:val="restart"/>
+          </w:tcPr>
+          <w:p>
+            <w:pPr>
+              <w:cnfStyle w:val="000000000000" w:firstRow="0" w:lastRow="0" w:firstColumn="0" w:lastColumn="0" w:oddVBand="0" w:evenVBand="0" w:oddHBand="0" w:evenHBand="0" w:firstRowFirstColumn="0" w:firstRowLastColumn="0" w:lastRowFirstColumn="0" w:lastRowLastColumn="0"/>
+              <w:rPr>
+                <w:sz w:val="16"/>
+                <w:szCs w:val="16"/>
+              </w:rPr>
+            </w:pPr>
+            <w:r>
+              <w:rPr>
+                <w:rFonts w:ascii="Arial" w:hAnsi="Arial" w:cs="Arial"/>
+                <w:sz w:val="16"/>
+                <w:szCs w:val="16"/>
+              </w:rPr>
+              <w:t>{{</w:t>
+            </w:r>
+            <w:proofErr w:type="spellStart"/>
+            <w:r>
+              <w:rPr>
+                <w:rFonts w:ascii="Arial" w:hAnsi="Arial" w:cs="Arial"/>
+                <w:i/>
+                <w:iCs/>
+                <w:sz w:val="16"/>
+                <w:szCs w:val="16"/>
+              </w:rPr>
+              <w:t>getValueAt</w:t>
+            </w:r>
+            <w:proofErr w:type="spellEnd"/>
+            <w:r>
+              <w:rPr>
+                <w:rFonts w:ascii="Arial" w:hAnsi="Arial" w:cs="Arial"/>
+                <w:i/>
+                <w:iCs/>
+                <w:sz w:val="16"/>
+                <w:szCs w:val="16"/>
+              </w:rPr>
+              <w:t xml:space="preserve"> Actividades 0 "</w:t>
+            </w:r>
+            <w:proofErr w:type="spellStart"/>
+            <w:r>
+              <w:rPr>
+                <w:rFonts w:ascii="Arial" w:hAnsi="Arial" w:cs="Arial"/>
+                <w:i/>
+                <w:iCs/>
+                <w:sz w:val="16"/>
+                <w:szCs w:val="16"/>
+              </w:rPr>
+              <w:t>Contenido</w:t>
+            </w:r>
+            <w:r>
+              <w:rPr>
+                <w:rFonts w:ascii="Arial" w:hAnsi="Arial" w:cs="Arial"/>
+                <w:i/>
+                <w:iCs/>
+                <w:sz w:val="16"/>
+                <w:szCs w:val="16"/>
+              </w:rPr>
+              <w:t>Descripcion</w:t>
+            </w:r>
+            <w:proofErr w:type="spellEnd"/>
+            <w:r>
+              <w:rPr>
+                <w:rFonts w:ascii="Arial" w:hAnsi="Arial" w:cs="Arial"/>
+                <w:i/>
+                <w:iCs/>
+                <w:sz w:val="16"/>
+                <w:szCs w:val="16"/>
+              </w:rPr>
+              <w:t>"</w:t>
+            </w:r>
+            <w:r>
+              <w:rPr>
+                <w:rFonts w:ascii="Arial" w:hAnsi="Arial" w:cs="Arial"/>
+                <w:sz w:val="16"/>
+                <w:szCs w:val="16"/>
+              </w:rPr>
+              <w:t>}}</w:t>
+            </w:r>
+          </w:p>
+        </w:tc>
+        <w:tc>
+          <w:tcPr>
+            <w:tcW w:w="2811" w:type="dxa"/>
+          </w:tcPr>
+          <w:p>
+            <w:pPr>
+              <w:cnfStyle w:val="000000000000" w:firstRow="0" w:lastRow="0" w:firstColumn="0" w:lastColumn="0" w:oddVBand="0" w:evenVBand="0" w:oddHBand="0" w:evenHBand="0" w:firstRowFirstColumn="0" w:firstRowLastColumn="0" w:lastRowFirstColumn="0" w:lastRowLastColumn="0"/>
+              <w:rPr>
+                <w:b/>
+                <w:bCs/>
+                <w:sz w:val="16"/>
+                <w:szCs w:val="16"/>
+              </w:rPr>
+            </w:pPr>
+            <w:r>
+              <w:rPr>
+                <w:b/>
+                <w:bCs/>
+                <w:sz w:val="16"/>
+                <w:szCs w:val="16"/>
+              </w:rPr>
+              <w:t>Aprendizaje en contacto con el docente (ACD)</w:t>
+            </w:r>
+          </w:p>
+        </w:tc>
+        <w:tc>
+          <w:tcPr>
+            <w:tcW w:w="425" w:type="dxa"/>
+            <w:vMerge w:val="restart"/>
+          </w:tcPr>
+          <w:p>
+            <w:pPr>
+              <w:jc w:val="center"/>
+              <w:cnfStyle w:val="000000000000" w:firstRow="0" w:lastRow="0" w:firstColumn="0" w:lastColumn="0" w:oddVBand="0" w:evenVBand="0" w:oddHBand="0" w:evenHBand="0" w:firstRowFirstColumn="0" w:firstRowLastColumn="0" w:lastRowFirstColumn="0" w:lastRowLastColumn="0"/>
+              <w:rPr>
+                <w:sz w:val="16"/>
+                <w:szCs w:val="16"/>
+              </w:rPr>
+            </w:pPr>
+            <w:r>
+              <w:rPr>
+                <w:sz w:val="16"/>
+                <w:szCs w:val="16"/>
+              </w:rPr>
+              <w:br/>
+            </w:r>
+            <w:r>
+              <w:rPr>
+                <w:sz w:val="16"/>
+                <w:szCs w:val="16"/>
+              </w:rPr>
+              <w:br/>
+            </w:r>
+            <w:r>
+              <w:rPr>
+                <w:sz w:val="16"/>
+                <w:szCs w:val="16"/>
+              </w:rPr>
+              <w:br/>
+            </w:r>
+            <w:r>
+              <w:rPr>
+                <w:sz w:val="16"/>
+                <w:szCs w:val="16"/>
+              </w:rPr>
+              <w:br/>
+            </w:r>
+            <w:r>
+              <w:rPr>
+                <w:sz w:val="16"/>
+                <w:szCs w:val="16"/>
+              </w:rPr>
+              <w:br/>
+            </w:r>
+            <w:r>
+              <w:rPr>
+                <w:sz w:val="16"/>
+                <w:szCs w:val="16"/>
+              </w:rPr>
+              <w:t>{{</w:t>
+            </w:r>
+            <w:proofErr w:type="spellStart"/>
+            <w:r>
+              <w:rPr>
+                <w:rFonts w:ascii="Arial" w:hAnsi="Arial" w:cs="Arial"/>
+                <w:sz w:val="16"/>
+                <w:szCs w:val="16"/>
+              </w:rPr>
+              <w:t>sumaTiemposACDyAPE</w:t>
+            </w:r>
+            <w:proofErr w:type="spellEnd"/>
+            <w:r>
+              <w:rPr>
+                <w:rFonts w:ascii="Arial" w:hAnsi="Arial" w:cs="Arial"/>
+                <w:sz w:val="16"/>
+                <w:szCs w:val="16"/>
+                <w:lang w:val="en-US"/>
+              </w:rPr>
+              <w:t>}</w:t>
+            </w:r>
+            <w:r>
+              <w:rPr>
+                <w:sz w:val="16"/>
+                <w:szCs w:val="16"/>
+              </w:rPr>
+              <w:t>}</w:t>
+            </w:r>
+          </w:p>
+        </w:tc>
+        <w:tc>
+          <w:tcPr>
+            <w:tcW w:w="2840" w:type="dxa"/>
+            <w:vMerge w:val="restart"/>
+          </w:tcPr>
+          <w:p>
+            <w:pPr>
+              <w:cnfStyle w:val="000000000000" w:firstRow="0" w:lastRow="0" w:firstColumn="0" w:lastColumn="0" w:oddVBand="0" w:evenVBand="0" w:oddHBand="0" w:evenHBand="0" w:firstRowFirstColumn="0" w:firstRowLastColumn="0" w:lastRowFirstColumn="0" w:lastRowLastColumn="0"/>
+              <w:rPr>
+                <w:sz w:val="16"/>
+                <w:szCs w:val="16"/>
+              </w:rPr>
+            </w:pPr>
+            <w:r>
+              <w:rPr>
+                <w:rFonts w:ascii="Arial" w:hAnsi="Arial" w:cs="Arial"/>
+                <w:sz w:val="16"/>
+                <w:szCs w:val="16"/>
+              </w:rPr>
+              <w:t>{{</w:t>
+            </w:r>
+            <w:proofErr w:type="spellStart"/>
+            <w:r>
+              <w:rPr>
+                <w:rFonts w:ascii="Arial" w:hAnsi="Arial" w:cs="Arial"/>
+                <w:i/>
+                <w:iCs/>
+                <w:sz w:val="16"/>
+                <w:szCs w:val="16"/>
+              </w:rPr>
+              <w:t>getValueAt</w:t>
+            </w:r>
+            <w:proofErr w:type="spellEnd"/>
+            <w:r>
+              <w:rPr>
+                <w:rFonts w:ascii="Arial" w:hAnsi="Arial" w:cs="Arial"/>
+                <w:i/>
+                <w:iCs/>
+                <w:sz w:val="16"/>
+                <w:szCs w:val="16"/>
+              </w:rPr>
+              <w:t xml:space="preserve"> Actividades 0 "</w:t>
+            </w:r>
+            <w:proofErr w:type="spellStart"/>
+            <w:r>
+              <w:rPr>
+                <w:sz w:val="16"/>
+                <w:szCs w:val="16"/>
+              </w:rPr>
+              <w:t>EvaluacionDescripcion</w:t>
+            </w:r>
+            <w:proofErr w:type="spellEnd"/>
+            <w:r>
+              <w:rPr>
+                <w:rFonts w:ascii="Arial" w:hAnsi="Arial" w:cs="Arial"/>
+                <w:i/>
+                <w:iCs/>
+                <w:sz w:val="16"/>
+                <w:szCs w:val="16"/>
+              </w:rPr>
+              <w:t>"</w:t>
+            </w:r>
+            <w:r>
+              <w:rPr>
+                <w:rFonts w:ascii="Arial" w:hAnsi="Arial" w:cs="Arial"/>
+                <w:sz w:val="16"/>
+                <w:szCs w:val="16"/>
+              </w:rPr>
+              <w:t>}}</w:t>
+            </w:r>
+          </w:p>
+        </w:tc>
+        <w:tc>
+          <w:tcPr>
+            <w:tcW w:w="1072" w:type="dxa"/>
+            <w:vMerge w:val="restart"/>
+          </w:tcPr>
+          <w:p>
+            <w:pPr>
+              <w:cnfStyle w:val="000000000000" w:firstRow="0" w:lastRow="0" w:firstColumn="0" w:lastColumn="0" w:oddVBand="0" w:evenVBand="0" w:oddHBand="0" w:evenHBand="0" w:firstRowFirstColumn="0" w:firstRowLastColumn="0" w:lastRowFirstColumn="0" w:lastRowLastColumn="0"/>
+              <w:rPr>
+                <w:sz w:val="16"/>
+                <w:szCs w:val="16"/>
+              </w:rPr>
+            </w:pPr>
+            <w:r>
+              <w:rPr>
+                <w:sz w:val="16"/>
+                <w:szCs w:val="16"/>
+              </w:rPr>
+              <w:t>{{</w:t>
+            </w:r>
+            <w:r>
+              <w:rPr>
+                <w:rFonts w:ascii="Arial" w:hAnsi="Arial" w:cs="Arial"/>
+                <w:sz w:val="16"/>
+                <w:szCs w:val="16"/>
+                <w:lang w:val="en-US"/>
+              </w:rPr>
+              <w:t>laFecha}</w:t>
+            </w:r>
+            <w:r>
+              <w:rPr>
+                <w:sz w:val="16"/>
+                <w:szCs w:val="16"/>
+              </w:rPr>
+              <w:t>}</w:t>
+            </w:r>
+          </w:p>
+        </w:tc>
+      </w:tr>
+      <w:tr>
+        <w:trPr>
+          <w:trHeight w:val="924"/>
+        </w:trPr>
+        <w:tc>
+          <w:tcPr>
+            <w:cnfStyle w:val="001000000000" w:firstRow="0" w:lastRow="0" w:firstColumn="1" w:lastColumn="0" w:oddVBand="0" w:evenVBand="0" w:oddHBand="0" w:evenHBand="0" w:firstRowFirstColumn="0" w:firstRowLastColumn="0" w:lastRowFirstColumn="0" w:lastRowLastColumn="0"/>
+            <w:tcW w:w="1739" w:type="dxa"/>
+            <w:vMerge/>
+          </w:tcPr>
+          <w:p>
+            <w:pPr>
+              <w:rPr>
+                <w:sz w:val="16"/>
+                <w:szCs w:val="16"/>
+              </w:rPr>
+            </w:pPr>
+          </w:p>
+        </w:tc>
+        <w:tc>
+          <w:tcPr>
+            <w:tcW w:w="1966" w:type="dxa"/>
+            <w:vMerge/>
+          </w:tcPr>
+          <w:p>
+            <w:pPr>
+              <w:cnfStyle w:val="000000000000" w:firstRow="0" w:lastRow="0" w:firstColumn="0" w:lastColumn="0" w:oddVBand="0" w:evenVBand="0" w:oddHBand="0" w:evenHBand="0" w:firstRowFirstColumn="0" w:firstRowLastColumn="0" w:lastRowFirstColumn="0" w:lastRowLastColumn="0"/>
+              <w:rPr>
+                <w:sz w:val="16"/>
+                <w:szCs w:val="16"/>
+              </w:rPr>
+            </w:pPr>
+          </w:p>
+        </w:tc>
+        <w:tc>
+          <w:tcPr>
+            <w:tcW w:w="2811" w:type="dxa"/>
+          </w:tcPr>
+          <w:p>
+            <w:pPr>
+              <w:cnfStyle w:val="000000000000" w:firstRow="0" w:lastRow="0" w:firstColumn="0" w:lastColumn="0" w:oddVBand="0" w:evenVBand="0" w:oddHBand="0" w:evenHBand="0" w:firstRowFirstColumn="0" w:firstRowLastColumn="0" w:lastRowFirstColumn="0" w:lastRowLastColumn="0"/>
+              <w:rPr>
+                <w:sz w:val="16"/>
+                <w:szCs w:val="16"/>
+              </w:rPr>
+            </w:pPr>
+            <w:r>
+              <w:rPr>
+                <w:rFonts w:ascii="Arial" w:hAnsi="Arial" w:cs="Arial"/>
+                <w:sz w:val="16"/>
+                <w:szCs w:val="16"/>
+              </w:rPr>
+              <w:t>{{</w:t>
+            </w:r>
+            <w:proofErr w:type="spellStart"/>
+            <w:r>
+              <w:rPr>
+                <w:rFonts w:ascii="Arial" w:hAnsi="Arial" w:cs="Arial"/>
+                <w:i/>
+                <w:iCs/>
+                <w:sz w:val="16"/>
+                <w:szCs w:val="16"/>
+              </w:rPr>
+              <w:t>getValueAt</w:t>
+            </w:r>
+            <w:proofErr w:type="spellEnd"/>
+            <w:r>
+              <w:rPr>
+                <w:rFonts w:ascii="Arial" w:hAnsi="Arial" w:cs="Arial"/>
+                <w:i/>
+                <w:iCs/>
+                <w:sz w:val="16"/>
+                <w:szCs w:val="16"/>
+              </w:rPr>
+              <w:t xml:space="preserve"> Actividades 0 "</w:t>
+            </w:r>
+            <w:proofErr w:type="spellStart"/>
+            <w:r>
+              <w:rPr>
+                <w:rFonts w:ascii="Arial" w:hAnsi="Arial" w:cs="Arial"/>
+                <w:i/>
+                <w:iCs/>
+                <w:sz w:val="16"/>
+                <w:szCs w:val="16"/>
+              </w:rPr>
+              <w:t>ActividadDescripcion</w:t>
+            </w:r>
+            <w:proofErr w:type="spellEnd"/>
+            <w:r>
+              <w:rPr>
+                <w:rFonts w:ascii="Arial" w:hAnsi="Arial" w:cs="Arial"/>
+                <w:i/>
+                <w:iCs/>
+                <w:sz w:val="16"/>
+                <w:szCs w:val="16"/>
+              </w:rPr>
+              <w:t>"</w:t>
+            </w:r>
+            <w:r>
+              <w:rPr>
+                <w:rFonts w:ascii="Arial" w:hAnsi="Arial" w:cs="Arial"/>
+                <w:sz w:val="16"/>
+                <w:szCs w:val="16"/>
+              </w:rPr>
+              <w:t>}}</w:t>
+            </w:r>
+          </w:p>
+        </w:tc>
+        <w:tc>
+          <w:tcPr>
+            <w:tcW w:w="425" w:type="dxa"/>
+            <w:vMerge/>
+          </w:tcPr>
+          <w:p>
+            <w:pPr>
+              <w:cnfStyle w:val="000000000000" w:firstRow="0" w:lastRow="0" w:firstColumn="0" w:lastColumn="0" w:oddVBand="0" w:evenVBand="0" w:oddHBand="0" w:evenHBand="0" w:firstRowFirstColumn="0" w:firstRowLastColumn="0" w:lastRowFirstColumn="0" w:lastRowLastColumn="0"/>
+              <w:rPr>
+                <w:sz w:val="16"/>
+                <w:szCs w:val="16"/>
+              </w:rPr>
+            </w:pPr>
+          </w:p>
+        </w:tc>
+        <w:tc>
+          <w:tcPr>
+            <w:tcW w:w="2840" w:type="dxa"/>
+            <w:vMerge/>
+          </w:tcPr>
+          <w:p>
+            <w:pPr>
+              <w:cnfStyle w:val="000000000000" w:firstRow="0" w:lastRow="0" w:firstColumn="0" w:lastColumn="0" w:oddVBand="0" w:evenVBand="0" w:oddHBand="0" w:evenHBand="0" w:firstRowFirstColumn="0" w:firstRowLastColumn="0" w:lastRowFirstColumn="0" w:lastRowLastColumn="0"/>
+              <w:rPr>
+                <w:sz w:val="16"/>
+                <w:szCs w:val="16"/>
+              </w:rPr>
+            </w:pPr>
+          </w:p>
+        </w:tc>
+        <w:tc>
+          <w:tcPr>
+            <w:tcW w:w="1072" w:type="dxa"/>
+            <w:vMerge/>
+          </w:tcPr>
+          <w:p>
+            <w:pPr>
+              <w:cnfStyle w:val="000000000000" w:firstRow="0" w:lastRow="0" w:firstColumn="0" w:lastColumn="0" w:oddVBand="0" w:evenVBand="0" w:oddHBand="0" w:evenHBand="0" w:firstRowFirstColumn="0" w:firstRowLastColumn="0" w:lastRowFirstColumn="0" w:lastRowLastColumn="0"/>
+              <w:rPr>
+                <w:sz w:val="16"/>
+                <w:szCs w:val="16"/>
+              </w:rPr>
+            </w:pPr>
+          </w:p>
+        </w:tc>
+      </w:tr>
+      <w:tr>
+        <w:trPr>
+          <w:trHeight w:val="44"/>
+        </w:trPr>
+        <w:tc>
+          <w:tcPr>
+            <w:cnfStyle w:val="001000000000" w:firstRow="0" w:lastRow="0" w:firstColumn="1" w:lastColumn="0" w:oddVBand="0" w:evenVBand="0" w:oddHBand="0" w:evenHBand="0" w:firstRowFirstColumn="0" w:firstRowLastColumn="0" w:lastRowFirstColumn="0" w:lastRowLastColumn="0"/>
+            <w:tcW w:w="1739" w:type="dxa"/>
+            <w:vMerge/>
+          </w:tcPr>
+          <w:p>
+            <w:pPr>
+              <w:rPr>
+                <w:sz w:val="16"/>
+                <w:szCs w:val="16"/>
+              </w:rPr>
+            </w:pPr>
+          </w:p>
+        </w:tc>
+        <w:tc>
+          <w:tcPr>
+            <w:tcW w:w="1966" w:type="dxa"/>
+            <w:vMerge/>
+          </w:tcPr>
+          <w:p>
+            <w:pPr>
+              <w:cnfStyle w:val="000000000000" w:firstRow="0" w:lastRow="0" w:firstColumn="0" w:lastColumn="0" w:oddVBand="0" w:evenVBand="0" w:oddHBand="0" w:evenHBand="0" w:firstRowFirstColumn="0" w:firstRowLastColumn="0" w:lastRowFirstColumn="0" w:lastRowLastColumn="0"/>
+              <w:rPr>
+                <w:sz w:val="16"/>
+                <w:szCs w:val="16"/>
+              </w:rPr>
+            </w:pPr>
+          </w:p>
+        </w:tc>
+        <w:tc>
+          <w:tcPr>
+            <w:tcW w:w="2811" w:type="dxa"/>
+          </w:tcPr>
+          <w:p>
+            <w:pPr>
+              <w:cnfStyle w:val="000000000000" w:firstRow="0" w:lastRow="0" w:firstColumn="0" w:lastColumn="0" w:oddVBand="0" w:evenVBand="0" w:oddHBand="0" w:evenHBand="0" w:firstRowFirstColumn="0" w:firstRowLastColumn="0" w:lastRowFirstColumn="0" w:lastRowLastColumn="0"/>
+              <w:rPr>
+                <w:b/>
+                <w:bCs/>
+                <w:sz w:val="16"/>
+                <w:szCs w:val="16"/>
+              </w:rPr>
+            </w:pPr>
+            <w:r>
+              <w:rPr>
+                <w:b/>
+                <w:bCs/>
+                <w:sz w:val="16"/>
+                <w:szCs w:val="16"/>
+              </w:rPr>
+              <w:t>Aprendizaje práctico experimental (APE)</w:t>
+            </w:r>
+          </w:p>
+        </w:tc>
+        <w:tc>
+          <w:tcPr>
+            <w:tcW w:w="425" w:type="dxa"/>
+            <w:vMerge/>
+          </w:tcPr>
+          <w:p>
+            <w:pPr>
+              <w:cnfStyle w:val="000000000000" w:firstRow="0" w:lastRow="0" w:firstColumn="0" w:lastColumn="0" w:oddVBand="0" w:evenVBand="0" w:oddHBand="0" w:evenHBand="0" w:firstRowFirstColumn="0" w:firstRowLastColumn="0" w:lastRowFirstColumn="0" w:lastRowLastColumn="0"/>
+              <w:rPr>
+                <w:sz w:val="16"/>
+                <w:szCs w:val="16"/>
+              </w:rPr>
+            </w:pPr>
+          </w:p>
+        </w:tc>
+        <w:tc>
+          <w:tcPr>
+            <w:tcW w:w="2840" w:type="dxa"/>
+            <w:vMerge w:val="restart"/>
+          </w:tcPr>
+          <w:p>
+            <w:pPr>
+              <w:cnfStyle w:val="000000000000" w:firstRow="0" w:lastRow="0" w:firstColumn="0" w:lastColumn="0" w:oddVBand="0" w:evenVBand="0" w:oddHBand="0" w:evenHBand="0" w:firstRowFirstColumn="0" w:firstRowLastColumn="0" w:lastRowFirstColumn="0" w:lastRowLastColumn="0"/>
+              <w:rPr>
+                <w:sz w:val="16"/>
+                <w:szCs w:val="16"/>
+              </w:rPr>
+            </w:pPr>
+            <w:r>
+              <w:rPr>
+                <w:rFonts w:ascii="Arial" w:hAnsi="Arial" w:cs="Arial"/>
+                <w:sz w:val="16"/>
+                <w:szCs w:val="16"/>
+              </w:rPr>
+              <w:t>{{</w:t>
+            </w:r>
+            <w:proofErr w:type="spellStart"/>
+            <w:r>
+              <w:rPr>
+                <w:rFonts w:ascii="Arial" w:hAnsi="Arial" w:cs="Arial"/>
+                <w:i/>
+                <w:iCs/>
+                <w:sz w:val="16"/>
+                <w:szCs w:val="16"/>
+              </w:rPr>
+              <w:t>getValueAt</w:t>
+            </w:r>
+            <w:proofErr w:type="spellEnd"/>
+            <w:r>
+              <w:rPr>
+                <w:rFonts w:ascii="Arial" w:hAnsi="Arial" w:cs="Arial"/>
+                <w:i/>
+                <w:iCs/>
+                <w:sz w:val="16"/>
+                <w:szCs w:val="16"/>
+              </w:rPr>
+              <w:t xml:space="preserve"> Actividades 1 "</w:t>
+            </w:r>
+            <w:proofErr w:type="spellStart"/>
+            <w:r>
+              <w:rPr>
+                <w:sz w:val="16"/>
+                <w:szCs w:val="16"/>
+              </w:rPr>
+              <w:t>EvaluacionDescripcion</w:t>
+            </w:r>
+            <w:proofErr w:type="spellEnd"/>
+            <w:r>
+              <w:rPr>
+                <w:rFonts w:ascii="Arial" w:hAnsi="Arial" w:cs="Arial"/>
+                <w:i/>
+                <w:iCs/>
+                <w:sz w:val="16"/>
+                <w:szCs w:val="16"/>
+              </w:rPr>
+              <w:t>"</w:t>
+            </w:r>
+            <w:r>
+              <w:rPr>
+                <w:rFonts w:ascii="Arial" w:hAnsi="Arial" w:cs="Arial"/>
+                <w:sz w:val="16"/>
+                <w:szCs w:val="16"/>
+              </w:rPr>
+              <w:t>}}</w:t>
+            </w:r>
+          </w:p>
+        </w:tc>
+        <w:tc>
+          <w:tcPr>
+            <w:tcW w:w="1072" w:type="dxa"/>
+            <w:vMerge/>
+          </w:tcPr>
+          <w:p>
+            <w:pPr>
+              <w:cnfStyle w:val="000000000000" w:firstRow="0" w:lastRow="0" w:firstColumn="0" w:lastColumn="0" w:oddVBand="0" w:evenVBand="0" w:oddHBand="0" w:evenHBand="0" w:firstRowFirstColumn="0" w:firstRowLastColumn="0" w:lastRowFirstColumn="0" w:lastRowLastColumn="0"/>
+              <w:rPr>
+                <w:sz w:val="16"/>
+                <w:szCs w:val="16"/>
+              </w:rPr>
+            </w:pPr>
+          </w:p>
+        </w:tc>
+      </w:tr>
+      <w:tr>
+        <w:trPr>
+          <w:trHeight w:val="1006"/>
+        </w:trPr>
+        <w:tc>
+          <w:tcPr>
+            <w:cnfStyle w:val="001000000000" w:firstRow="0" w:lastRow="0" w:firstColumn="1" w:lastColumn="0" w:oddVBand="0" w:evenVBand="0" w:oddHBand="0" w:evenHBand="0" w:firstRowFirstColumn="0" w:firstRowLastColumn="0" w:lastRowFirstColumn="0" w:lastRowLastColumn="0"/>
+            <w:tcW w:w="1739" w:type="dxa"/>
+            <w:vMerge/>
+          </w:tcPr>
+          <w:p>
+            <w:pPr>
+              <w:rPr>
+                <w:sz w:val="16"/>
+                <w:szCs w:val="16"/>
+              </w:rPr>
+            </w:pPr>
+          </w:p>
+        </w:tc>
+        <w:tc>
+          <w:tcPr>
+            <w:tcW w:w="1966" w:type="dxa"/>
+            <w:vMerge/>
+          </w:tcPr>
+          <w:p>
+            <w:pPr>
+              <w:cnfStyle w:val="000000000000" w:firstRow="0" w:lastRow="0" w:firstColumn="0" w:lastColumn="0" w:oddVBand="0" w:evenVBand="0" w:oddHBand="0" w:evenHBand="0" w:firstRowFirstColumn="0" w:firstRowLastColumn="0" w:lastRowFirstColumn="0" w:lastRowLastColumn="0"/>
+              <w:rPr>
+                <w:sz w:val="16"/>
+                <w:szCs w:val="16"/>
+              </w:rPr>
+            </w:pPr>
+          </w:p>
+        </w:tc>
+        <w:tc>
+          <w:tcPr>
+            <w:tcW w:w="2811" w:type="dxa"/>
+          </w:tcPr>
+          <w:p>
+            <w:pPr>
+              <w:cnfStyle w:val="000000000000" w:firstRow="0" w:lastRow="0" w:firstColumn="0" w:lastColumn="0" w:oddVBand="0" w:evenVBand="0" w:oddHBand="0" w:evenHBand="0" w:firstRowFirstColumn="0" w:firstRowLastColumn="0" w:lastRowFirstColumn="0" w:lastRowLastColumn="0"/>
+              <w:rPr>
+                <w:sz w:val="16"/>
+                <w:szCs w:val="16"/>
+              </w:rPr>
+            </w:pPr>
+            <w:r>
+              <w:rPr>
+                <w:rFonts w:ascii="Arial" w:hAnsi="Arial" w:cs="Arial"/>
+                <w:sz w:val="16"/>
+                <w:szCs w:val="16"/>
+              </w:rPr>
+              <w:t>{{</w:t>
+            </w:r>
+            <w:proofErr w:type="spellStart"/>
+            <w:r>
+              <w:rPr>
+                <w:rFonts w:ascii="Arial" w:hAnsi="Arial" w:cs="Arial"/>
+                <w:i/>
+                <w:iCs/>
+                <w:sz w:val="16"/>
+                <w:szCs w:val="16"/>
+              </w:rPr>
+              <w:t>getValueAt</w:t>
+            </w:r>
+            <w:proofErr w:type="spellEnd"/>
+            <w:r>
+              <w:rPr>
+                <w:rFonts w:ascii="Arial" w:hAnsi="Arial" w:cs="Arial"/>
+                <w:i/>
+                <w:iCs/>
+                <w:sz w:val="16"/>
+                <w:szCs w:val="16"/>
+              </w:rPr>
+              <w:t xml:space="preserve"> Actividades 1 "</w:t>
+            </w:r>
+            <w:proofErr w:type="spellStart"/>
+            <w:r>
+              <w:rPr>
+                <w:rFonts w:ascii="Arial" w:hAnsi="Arial" w:cs="Arial"/>
+                <w:i/>
+                <w:iCs/>
+                <w:sz w:val="16"/>
+                <w:szCs w:val="16"/>
+              </w:rPr>
+              <w:t>ActividadDescripcion</w:t>
+            </w:r>
+            <w:proofErr w:type="spellEnd"/>
+            <w:r>
+              <w:rPr>
+                <w:rFonts w:ascii="Arial" w:hAnsi="Arial" w:cs="Arial"/>
+                <w:i/>
+                <w:iCs/>
+                <w:sz w:val="16"/>
+                <w:szCs w:val="16"/>
+              </w:rPr>
+              <w:t>"</w:t>
+            </w:r>
+            <w:r>
+              <w:rPr>
+                <w:rFonts w:ascii="Arial" w:hAnsi="Arial" w:cs="Arial"/>
+                <w:sz w:val="16"/>
+                <w:szCs w:val="16"/>
+              </w:rPr>
+              <w:t>}}</w:t>
+            </w:r>
+          </w:p>
+        </w:tc>
+        <w:tc>
+          <w:tcPr>
+            <w:tcW w:w="425" w:type="dxa"/>
+            <w:vMerge/>
+          </w:tcPr>
+          <w:p>
+            <w:pPr>
+              <w:cnfStyle w:val="000000000000" w:firstRow="0" w:lastRow="0" w:firstColumn="0" w:lastColumn="0" w:oddVBand="0" w:evenVBand="0" w:oddHBand="0" w:evenHBand="0" w:firstRowFirstColumn="0" w:firstRowLastColumn="0" w:lastRowFirstColumn="0" w:lastRowLastColumn="0"/>
+              <w:rPr>
+                <w:sz w:val="16"/>
+                <w:szCs w:val="16"/>
+              </w:rPr>
+            </w:pPr>
+          </w:p>
+        </w:tc>
+        <w:tc>
+          <w:tcPr>
+            <w:tcW w:w="2840" w:type="dxa"/>
+            <w:vMerge/>
+          </w:tcPr>
+          <w:p>
+            <w:pPr>
+              <w:cnfStyle w:val="000000000000" w:firstRow="0" w:lastRow="0" w:firstColumn="0" w:lastColumn="0" w:oddVBand="0" w:evenVBand="0" w:oddHBand="0" w:evenHBand="0" w:firstRowFirstColumn="0" w:firstRowLastColumn="0" w:lastRowFirstColumn="0" w:lastRowLastColumn="0"/>
+              <w:rPr>
+                <w:sz w:val="16"/>
+                <w:szCs w:val="16"/>
+              </w:rPr>
+            </w:pPr>
+          </w:p>
+        </w:tc>
+        <w:tc>
+          <w:tcPr>
+            <w:tcW w:w="1072" w:type="dxa"/>
+            <w:vMerge/>
+          </w:tcPr>
+          <w:p>
+            <w:pPr>
+              <w:cnfStyle w:val="000000000000" w:firstRow="0" w:lastRow="0" w:firstColumn="0" w:lastColumn="0" w:oddVBand="0" w:evenVBand="0" w:oddHBand="0" w:evenHBand="0" w:firstRowFirstColumn="0" w:firstRowLastColumn="0" w:lastRowFirstColumn="0" w:lastRowLastColumn="0"/>
+              <w:rPr>
+                <w:sz w:val="16"/>
+                <w:szCs w:val="16"/>
+              </w:rPr>
+            </w:pPr>
+          </w:p>
+        </w:tc>
+      </w:tr>
+      <w:tr>
+        <w:trPr>
+          <w:trHeight w:val="44"/>
+        </w:trPr>
+        <w:tc>
+          <w:tcPr>
+            <w:cnfStyle w:val="001000000000" w:firstRow="0" w:lastRow="0" w:firstColumn="1" w:lastColumn="0" w:oddVBand="0" w:evenVBand="0" w:oddHBand="0" w:evenHBand="0" w:firstRowFirstColumn="0" w:firstRowLastColumn="0" w:lastRowFirstColumn="0" w:lastRowLastColumn="0"/>
+            <w:tcW w:w="1739" w:type="dxa"/>
+            <w:vMerge/>
+          </w:tcPr>
+          <w:p>
+            <w:pPr>
+              <w:rPr>
+                <w:sz w:val="16"/>
+                <w:szCs w:val="16"/>
+              </w:rPr>
+            </w:pPr>
+          </w:p>
+        </w:tc>
+        <w:tc>
+          <w:tcPr>
+            <w:tcW w:w="1966" w:type="dxa"/>
+            <w:vMerge/>
+          </w:tcPr>
+          <w:p>
+            <w:pPr>
+              <w:cnfStyle w:val="000000000000" w:firstRow="0" w:lastRow="0" w:firstColumn="0" w:lastColumn="0" w:oddVBand="0" w:evenVBand="0" w:oddHBand="0" w:evenHBand="0" w:firstRowFirstColumn="0" w:firstRowLastColumn="0" w:lastRowFirstColumn="0" w:lastRowLastColumn="0"/>
+              <w:rPr>
+                <w:sz w:val="16"/>
+                <w:szCs w:val="16"/>
+              </w:rPr>
+            </w:pPr>
+          </w:p>
+        </w:tc>
+        <w:tc>
+          <w:tcPr>
+            <w:tcW w:w="2811" w:type="dxa"/>
+          </w:tcPr>
+          <w:p>
+            <w:pPr>
+              <w:cnfStyle w:val="000000000000" w:firstRow="0" w:lastRow="0" w:firstColumn="0" w:lastColumn="0" w:oddVBand="0" w:evenVBand="0" w:oddHBand="0" w:evenHBand="0" w:firstRowFirstColumn="0" w:firstRowLastColumn="0" w:lastRowFirstColumn="0" w:lastRowLastColumn="0"/>
+              <w:rPr>
+                <w:b/>
+                <w:bCs/>
+                <w:sz w:val="16"/>
+                <w:szCs w:val="16"/>
+              </w:rPr>
+            </w:pPr>
+            <w:r>
+              <w:rPr>
+                <w:b/>
+                <w:bCs/>
+                <w:sz w:val="16"/>
+                <w:szCs w:val="16"/>
+              </w:rPr>
+              <w:t>Aprendizaje autónomo (AA)</w:t>
+            </w:r>
+          </w:p>
+        </w:tc>
+        <w:tc>
+          <w:tcPr>
+            <w:tcW w:w="425" w:type="dxa"/>
+            <w:vMerge w:val="restart"/>
+          </w:tcPr>
+          <w:p>
+            <w:pPr>
+              <w:jc w:val="center"/>
+              <w:cnfStyle w:val="000000000000" w:firstRow="0" w:lastRow="0" w:firstColumn="0" w:lastColumn="0" w:oddVBand="0" w:evenVBand="0" w:oddHBand="0" w:evenHBand="0" w:firstRowFirstColumn="0" w:firstRowLastColumn="0" w:lastRowFirstColumn="0" w:lastRowLastColumn="0"/>
+              <w:rPr>
+                <w:sz w:val="16"/>
+                <w:szCs w:val="16"/>
+              </w:rPr>
+            </w:pPr>
+            <w:r>
+              <w:rPr>
+                <w:sz w:val="16"/>
+                <w:szCs w:val="16"/>
+              </w:rPr>
+              <w:br/>
+            </w:r>
+            <w:r>
+              <w:rPr>
+                <w:sz w:val="16"/>
+                <w:szCs w:val="16"/>
+              </w:rPr>
+              <w:br/>
+            </w:r>
+            <w:r>
+              <w:rPr>
+                <w:sz w:val="16"/>
+                <w:szCs w:val="16"/>
+              </w:rPr>
+              <w:br/>
+            </w:r>
+            <w:r>
+              <w:rPr>
+                <w:rFonts w:ascii="Arial" w:hAnsi="Arial" w:cs="Arial"/>
+                <w:sz w:val="16"/>
+                <w:szCs w:val="16"/>
+              </w:rPr>
+              <w:t>{{</w:t>
+            </w:r>
+            <w:proofErr w:type="spellStart"/>
+            <w:r>
+              <w:rPr>
+                <w:rFonts w:ascii="Arial" w:hAnsi="Arial" w:cs="Arial"/>
+                <w:i/>
+                <w:iCs/>
+                <w:sz w:val="16"/>
+                <w:szCs w:val="16"/>
+              </w:rPr>
+              <w:t>getValueAt</w:t>
+            </w:r>
+            <w:proofErr w:type="spellEnd"/>
+            <w:r>
+              <w:rPr>
+                <w:rFonts w:ascii="Arial" w:hAnsi="Arial" w:cs="Arial"/>
+                <w:i/>
+                <w:iCs/>
+                <w:sz w:val="16"/>
+                <w:szCs w:val="16"/>
+              </w:rPr>
+              <w:t xml:space="preserve"> Actividades 2 "</w:t>
+            </w:r>
+            <w:proofErr w:type="spellStart"/>
+            <w:r>
+              <w:rPr>
+                <w:sz w:val="16"/>
+                <w:szCs w:val="16"/>
+              </w:rPr>
+              <w:t>TiempoActividad</w:t>
+            </w:r>
+            <w:proofErr w:type="spellEnd"/>
+            <w:r>
+              <w:rPr>
+                <w:rFonts w:ascii="Arial" w:hAnsi="Arial" w:cs="Arial"/>
+                <w:i/>
+                <w:iCs/>
+                <w:sz w:val="16"/>
+                <w:szCs w:val="16"/>
+              </w:rPr>
+              <w:t>"</w:t>
+            </w:r>
+            <w:r>
+              <w:rPr>
+                <w:rFonts w:ascii="Arial" w:hAnsi="Arial" w:cs="Arial"/>
+                <w:sz w:val="16"/>
+                <w:szCs w:val="16"/>
+              </w:rPr>
+              <w:t>}}</w:t>
+            </w:r>
+          </w:p>
+        </w:tc>
+        <w:tc>
+          <w:tcPr>
+            <w:tcW w:w="2840" w:type="dxa"/>
+            <w:vMerge w:val="restart"/>
+          </w:tcPr>
+          <w:p>
+            <w:pPr>
+              <w:cnfStyle w:val="000000000000" w:firstRow="0" w:lastRow="0" w:firstColumn="0" w:lastColumn="0" w:oddVBand="0" w:evenVBand="0" w:oddHBand="0" w:evenHBand="0" w:firstRowFirstColumn="0" w:firstRowLastColumn="0" w:lastRowFirstColumn="0" w:lastRowLastColumn="0"/>
+              <w:rPr>
+                <w:sz w:val="16"/>
+                <w:szCs w:val="16"/>
+              </w:rPr>
+            </w:pPr>
+            <w:r>
+              <w:rPr>
+                <w:rFonts w:ascii="Arial" w:hAnsi="Arial" w:cs="Arial"/>
+                <w:sz w:val="16"/>
+                <w:szCs w:val="16"/>
+              </w:rPr>
+              <w:t>{{</w:t>
+            </w:r>
+            <w:proofErr w:type="spellStart"/>
+            <w:r>
+              <w:rPr>
+                <w:rFonts w:ascii="Arial" w:hAnsi="Arial" w:cs="Arial"/>
+                <w:i/>
+                <w:iCs/>
+                <w:sz w:val="16"/>
+                <w:szCs w:val="16"/>
+              </w:rPr>
+              <w:t>getValueAt</w:t>
+            </w:r>
+            <w:proofErr w:type="spellEnd"/>
+            <w:r>
+              <w:rPr>
+                <w:rFonts w:ascii="Arial" w:hAnsi="Arial" w:cs="Arial"/>
+                <w:i/>
+                <w:iCs/>
+                <w:sz w:val="16"/>
+                <w:szCs w:val="16"/>
+              </w:rPr>
+              <w:t xml:space="preserve"> Actividades </w:t>
+            </w:r>
+            <w:r>
+              <w:rPr>
+                <w:rFonts w:ascii="Arial" w:hAnsi="Arial" w:cs="Arial"/>
+                <w:i/>
+                <w:iCs/>
+                <w:sz w:val="16"/>
+                <w:szCs w:val="16"/>
+              </w:rPr>
+              <w:t>2</w:t>
+            </w:r>
+            <w:r>
+              <w:rPr>
+                <w:rFonts w:ascii="Arial" w:hAnsi="Arial" w:cs="Arial"/>
+                <w:i/>
+                <w:iCs/>
+                <w:sz w:val="16"/>
+                <w:szCs w:val="16"/>
+              </w:rPr>
+              <w:t xml:space="preserve"> "</w:t>
+            </w:r>
+            <w:proofErr w:type="spellStart"/>
+            <w:r>
+              <w:rPr>
+                <w:sz w:val="16"/>
+                <w:szCs w:val="16"/>
+              </w:rPr>
+              <w:t>EvaluacionDescripcion</w:t>
+            </w:r>
+            <w:proofErr w:type="spellEnd"/>
+            <w:r>
+              <w:rPr>
+                <w:rFonts w:ascii="Arial" w:hAnsi="Arial" w:cs="Arial"/>
+                <w:i/>
+                <w:iCs/>
+                <w:sz w:val="16"/>
+                <w:szCs w:val="16"/>
+              </w:rPr>
+              <w:t>"</w:t>
+            </w:r>
+            <w:r>
+              <w:rPr>
+                <w:rFonts w:ascii="Arial" w:hAnsi="Arial" w:cs="Arial"/>
+                <w:sz w:val="16"/>
+                <w:szCs w:val="16"/>
+              </w:rPr>
+              <w:t>}}</w:t>
+            </w:r>
+          </w:p>
+        </w:tc>
+        <w:tc>
+          <w:tcPr>
+            <w:tcW w:w="1072" w:type="dxa"/>
+            <w:vMerge/>
+          </w:tcPr>
+          <w:p>
+            <w:pPr>
+              <w:cnfStyle w:val="000000000000" w:firstRow="0" w:lastRow="0" w:firstColumn="0" w:lastColumn="0" w:oddVBand="0" w:evenVBand="0" w:oddHBand="0" w:evenHBand="0" w:firstRowFirstColumn="0" w:firstRowLastColumn="0" w:lastRowFirstColumn="0" w:lastRowLastColumn="0"/>
+              <w:rPr>
+                <w:sz w:val="16"/>
+                <w:szCs w:val="16"/>
+              </w:rPr>
+            </w:pPr>
+          </w:p>
+        </w:tc>
+      </w:tr>
+      <w:tr>
+        <w:trPr>
+          <w:trHeight w:val="1070"/>
+        </w:trPr>
+        <w:tc>
+          <w:tcPr>
+            <w:cnfStyle w:val="001000000000" w:firstRow="0" w:lastRow="0" w:firstColumn="1" w:lastColumn="0" w:oddVBand="0" w:evenVBand="0" w:oddHBand="0" w:evenHBand="0" w:firstRowFirstColumn="0" w:firstRowLastColumn="0" w:lastRowFirstColumn="0" w:lastRowLastColumn="0"/>
+            <w:tcW w:w="1739" w:type="dxa"/>
+            <w:vMerge/>
+          </w:tcPr>
+          <w:p>
+            <w:pPr>
+              <w:rPr>
+                <w:sz w:val="16"/>
+                <w:szCs w:val="16"/>
+              </w:rPr>
+            </w:pPr>
+          </w:p>
+        </w:tc>
+        <w:tc>
+          <w:tcPr>
+            <w:tcW w:w="1966" w:type="dxa"/>
+            <w:vMerge/>
+          </w:tcPr>
+          <w:p>
+            <w:pPr>
+              <w:cnfStyle w:val="000000000000" w:firstRow="0" w:lastRow="0" w:firstColumn="0" w:lastColumn="0" w:oddVBand="0" w:evenVBand="0" w:oddHBand="0" w:evenHBand="0" w:firstRowFirstColumn="0" w:firstRowLastColumn="0" w:lastRowFirstColumn="0" w:lastRowLastColumn="0"/>
+              <w:rPr>
+                <w:sz w:val="16"/>
+                <w:szCs w:val="16"/>
+              </w:rPr>
+            </w:pPr>
+          </w:p>
+        </w:tc>
+        <w:tc>
+          <w:tcPr>
+            <w:tcW w:w="2811" w:type="dxa"/>
+          </w:tcPr>
+          <w:p>
+            <w:pPr>
+              <w:cnfStyle w:val="000000000000" w:firstRow="0" w:lastRow="0" w:firstColumn="0" w:lastColumn="0" w:oddVBand="0" w:evenVBand="0" w:oddHBand="0" w:evenHBand="0" w:firstRowFirstColumn="0" w:firstRowLastColumn="0" w:lastRowFirstColumn="0" w:lastRowLastColumn="0"/>
+              <w:rPr>
+                <w:sz w:val="16"/>
+                <w:szCs w:val="16"/>
+              </w:rPr>
+            </w:pPr>
+            <w:r>
+              <w:rPr>
+                <w:rFonts w:ascii="Arial" w:hAnsi="Arial" w:cs="Arial"/>
+                <w:sz w:val="16"/>
+                <w:szCs w:val="16"/>
+              </w:rPr>
+              <w:t>{{</w:t>
+            </w:r>
+            <w:proofErr w:type="spellStart"/>
+            <w:r>
+              <w:rPr>
+                <w:rFonts w:ascii="Arial" w:hAnsi="Arial" w:cs="Arial"/>
+                <w:i/>
+                <w:iCs/>
+                <w:sz w:val="16"/>
+                <w:szCs w:val="16"/>
+              </w:rPr>
+              <w:t>getValueAt</w:t>
+            </w:r>
+            <w:proofErr w:type="spellEnd"/>
+            <w:r>
+              <w:rPr>
+                <w:rFonts w:ascii="Arial" w:hAnsi="Arial" w:cs="Arial"/>
+                <w:i/>
+                <w:iCs/>
+                <w:sz w:val="16"/>
+                <w:szCs w:val="16"/>
+              </w:rPr>
+              <w:t xml:space="preserve"> Actividades 2 "</w:t>
+            </w:r>
+            <w:proofErr w:type="spellStart"/>
+            <w:r>
+              <w:rPr>
+                <w:rFonts w:ascii="Arial" w:hAnsi="Arial" w:cs="Arial"/>
+                <w:i/>
+                <w:iCs/>
+                <w:sz w:val="16"/>
+                <w:szCs w:val="16"/>
+              </w:rPr>
+              <w:t>ActividadDescripcion</w:t>
+            </w:r>
+            <w:proofErr w:type="spellEnd"/>
+            <w:r>
+              <w:rPr>
+                <w:rFonts w:ascii="Arial" w:hAnsi="Arial" w:cs="Arial"/>
+                <w:i/>
+                <w:iCs/>
+                <w:sz w:val="16"/>
+                <w:szCs w:val="16"/>
+              </w:rPr>
+              <w:t>"</w:t>
+            </w:r>
+            <w:r>
+              <w:rPr>
+                <w:rFonts w:ascii="Arial" w:hAnsi="Arial" w:cs="Arial"/>
+                <w:sz w:val="16"/>
+                <w:szCs w:val="16"/>
+              </w:rPr>
+              <w:t>}}</w:t>
+            </w:r>
+          </w:p>
+        </w:tc>
+        <w:tc>
+          <w:tcPr>
+            <w:tcW w:w="425" w:type="dxa"/>
+            <w:vMerge/>
+          </w:tcPr>
+          <w:p>
+            <w:pPr>
+              <w:cnfStyle w:val="000000000000" w:firstRow="0" w:lastRow="0" w:firstColumn="0" w:lastColumn="0" w:oddVBand="0" w:evenVBand="0" w:oddHBand="0" w:evenHBand="0" w:firstRowFirstColumn="0" w:firstRowLastColumn="0" w:lastRowFirstColumn="0" w:lastRowLastColumn="0"/>
+              <w:rPr>
+                <w:sz w:val="16"/>
+                <w:szCs w:val="16"/>
+              </w:rPr>
+            </w:pPr>
+          </w:p>
+        </w:tc>
+        <w:tc>
+          <w:tcPr>
+            <w:tcW w:w="2840" w:type="dxa"/>
+            <w:vMerge/>
+          </w:tcPr>
+          <w:p>
+            <w:pPr>
+              <w:cnfStyle w:val="000000000000" w:firstRow="0" w:lastRow="0" w:firstColumn="0" w:lastColumn="0" w:oddVBand="0" w:evenVBand="0" w:oddHBand="0" w:evenHBand="0" w:firstRowFirstColumn="0" w:firstRowLastColumn="0" w:lastRowFirstColumn="0" w:lastRowLastColumn="0"/>
+              <w:rPr>
+                <w:sz w:val="16"/>
+                <w:szCs w:val="16"/>
+              </w:rPr>
+            </w:pPr>
+          </w:p>
+        </w:tc>
+        <w:tc>
+          <w:tcPr>
+            <w:tcW w:w="1072" w:type="dxa"/>
+            <w:vMerge/>
+          </w:tcPr>
+          <w:p>
+            <w:pPr>
+              <w:cnfStyle w:val="000000000000" w:firstRow="0" w:lastRow="0" w:firstColumn="0" w:lastColumn="0" w:oddVBand="0" w:evenVBand="0" w:oddHBand="0" w:evenHBand="0" w:firstRowFirstColumn="0" w:firstRowLastColumn="0" w:lastRowFirstColumn="0" w:lastRowLastColumn="0"/>
+              <w:rPr>
+                <w:sz w:val="16"/>
+                <w:szCs w:val="16"/>
+              </w:rPr>
+            </w:pPr>
           </w:p>
         </w:tc>
       </w:tr>
     </w:tbl>
     <w:p/>
-    <w:p/>
-    <w:p/>
-    <w:p/>
-    <w:p>
-      <w:r>
-        <w:t>{{/</w:t>
-      </w:r>
-      <w:proofErr w:type="spellStart"/>
-      <w:r>
-        <w:t>each</w:t>
-      </w:r>
-      <w:proofErr w:type="spellEnd"/>
-      <w:r>
-        <w:t>}}</w:t>
-      </w:r>
-    </w:p>
-    <w:p/>
-    <w:p>
-      <w:r>
-        <w:t xml:space="preserve">{{#each </w:t>
-      </w:r>
-      <w:proofErr w:type="spellStart"/>
-      <w:r>
-        <w:t>Items</w:t>
-      </w:r>
-      <w:proofErr w:type="spellEnd"/>
-      <w:r>
-        <w:t>}}</w:t>
-      </w:r>
-    </w:p>
-    <w:tbl>
-      <w:tblPr>
-        <w:tblStyle w:val="Tablaconcuadrcula"/>
-        <w:tblW w:w="0" w:type="auto"/>
-        <w:tblLook w:val="04A0" w:firstRow="1" w:lastRow="0" w:firstColumn="1" w:lastColumn="0" w:noHBand="0" w:noVBand="1"/>
-      </w:tblPr>
-      <w:tblGrid>
-        <w:gridCol w:w="4247"/>
-        <w:gridCol w:w="4247"/>
-      </w:tblGrid>
-      <w:tr>
-        <w:tc>
-          <w:tcPr>
-            <w:tcW w:w="4247" w:type="dxa"/>
-          </w:tcPr>
-          <w:p>
-            <w:r>
-              <w:rPr>
-                <w:b/>
-                <w:bCs/>
-                <w:sz w:val="20"/>
-                <w:szCs w:val="20"/>
-              </w:rPr>
-              <w:t>Contenidos</w:t>
-            </w:r>
-          </w:p>
-        </w:tc>
-        <w:tc>
-          <w:tcPr>
-            <w:tcW w:w="4247" w:type="dxa"/>
-          </w:tcPr>
-          <w:p>
-            <w:r>
-              <w:rPr>
-                <w:sz w:val="20"/>
-                <w:szCs w:val="20"/>
-              </w:rPr>
-              <w:t>{{</w:t>
-            </w:r>
-            <w:proofErr w:type="spellStart"/>
-            <w:r>
-              <w:rPr>
-                <w:sz w:val="20"/>
-                <w:szCs w:val="20"/>
-              </w:rPr>
-              <w:t>DescripCont</w:t>
-            </w:r>
-            <w:proofErr w:type="spellEnd"/>
-            <w:r>
-              <w:rPr>
-                <w:sz w:val="20"/>
-                <w:szCs w:val="20"/>
-              </w:rPr>
-              <w:t>}}</w:t>
-            </w:r>
-          </w:p>
-        </w:tc>
-      </w:tr>
-    </w:tbl>
     <w:p/>
     <w:p>
       <w:r>
@@ -276,7 +1596,7 @@
 </file>
 
 <file path=word/styles.xml><?xml version="1.0" encoding="utf-8"?>
-<w:styles xmlns:mc="http://schemas.openxmlformats.org/markup-compatibility/2006" xmlns:r="http://schemas.openxmlformats.org/officeDocument/2006/relationships" xmlns:w="http://schemas.openxmlformats.org/wordprocessingml/2006/main" xmlns:w14="http://schemas.microsoft.com/office/word/2010/wordml" xmlns:w15="http://schemas.microsoft.com/office/word/2012/wordml" xmlns:w16cex="http://schemas.microsoft.com/office/word/2018/wordml/cex" xmlns:w16cid="http://schemas.microsoft.com/office/word/2016/wordml/cid" xmlns:w16="http://schemas.microsoft.com/office/word/2018/wordml" xmlns:w16du="http://schemas.microsoft.com/office/word/2023/wordml/word16du" xmlns:w16sdtdh="http://schemas.microsoft.com/office/word/2020/wordml/sdtdatahash" xmlns:w16se="http://schemas.microsoft.com/office/word/2015/wordml/symex" mc:Ignorable="w14 w15 w16se w16cid w16 w16cex w16sdtdh w16du">
+<w:styles xmlns:mc="http://schemas.openxmlformats.org/markup-compatibility/2006" xmlns:r="http://schemas.openxmlformats.org/officeDocument/2006/relationships" xmlns:w="http://schemas.openxmlformats.org/wordprocessingml/2006/main" xmlns:w14="http://schemas.microsoft.com/office/word/2010/wordml" xmlns:w15="http://schemas.microsoft.com/office/word/2012/wordml" xmlns:w16cex="http://schemas.microsoft.com/office/word/2018/wordml/cex" xmlns:w16cid="http://schemas.microsoft.com/office/word/2016/wordml/cid" xmlns:w16="http://schemas.microsoft.com/office/word/2018/wordml" xmlns:w16du="http://schemas.microsoft.com/office/word/2023/wordml/word16du" xmlns:w16sdtdh="http://schemas.microsoft.com/office/word/2020/wordml/sdtdatahash" xmlns:w16sdtfl="http://schemas.microsoft.com/office/word/2024/wordml/sdtformatlock" xmlns:w16se="http://schemas.microsoft.com/office/word/2015/wordml/symex" mc:Ignorable="w14 w15 w16se w16cid w16 w16cex w16sdtdh w16sdtfl w16du">
   <w:docDefaults>
     <w:rPrDefault>
       <w:rPr>
@@ -675,7 +1995,7 @@
   <w:style w:type="paragraph" w:default="1" w:styleId="Normal">
     <w:name w:val="Normal"/>
     <w:qFormat/>
-    <w:rsid w:val="00535E27"/>
+    <w:rsid w:val="005A0187"/>
   </w:style>
   <w:style w:type="paragraph" w:styleId="Ttulo1">
     <w:name w:val="heading 1"/>
@@ -1285,6 +2605,138 @@
       <w:tblPr/>
       <w:tcPr>
         <w:shd w:val="clear" w:color="auto" w:fill="D9F2D0" w:themeFill="accent6" w:themeFillTint="33"/>
+      </w:tcPr>
+    </w:tblStylePr>
+  </w:style>
+  <w:style w:type="table" w:styleId="Tablaconcuadrcula1clara-nfasis4">
+    <w:name w:val="Grid Table 1 Light Accent 4"/>
+    <w:basedOn w:val="Tablanormal"/>
+    <w:uiPriority w:val="46"/>
+    <w:rsid w:val="00BB5A7C"/>
+    <w:pPr>
+      <w:spacing w:after="0" w:line="240" w:lineRule="auto"/>
+    </w:pPr>
+    <w:tblPr>
+      <w:tblStyleRowBandSize w:val="1"/>
+      <w:tblStyleColBandSize w:val="1"/>
+      <w:tblBorders>
+        <w:top w:val="single" w:sz="4" w:space="0" w:color="95DCF7" w:themeColor="accent4" w:themeTint="66"/>
+        <w:left w:val="single" w:sz="4" w:space="0" w:color="95DCF7" w:themeColor="accent4" w:themeTint="66"/>
+        <w:bottom w:val="single" w:sz="4" w:space="0" w:color="95DCF7" w:themeColor="accent4" w:themeTint="66"/>
+        <w:right w:val="single" w:sz="4" w:space="0" w:color="95DCF7" w:themeColor="accent4" w:themeTint="66"/>
+        <w:insideH w:val="single" w:sz="4" w:space="0" w:color="95DCF7" w:themeColor="accent4" w:themeTint="66"/>
+        <w:insideV w:val="single" w:sz="4" w:space="0" w:color="95DCF7" w:themeColor="accent4" w:themeTint="66"/>
+      </w:tblBorders>
+    </w:tblPr>
+    <w:tblStylePr w:type="firstRow">
+      <w:rPr>
+        <w:b/>
+        <w:bCs/>
+      </w:rPr>
+      <w:tblPr/>
+      <w:tcPr>
+        <w:tcBorders>
+          <w:bottom w:val="single" w:sz="12" w:space="0" w:color="60CAF3" w:themeColor="accent4" w:themeTint="99"/>
+        </w:tcBorders>
+      </w:tcPr>
+    </w:tblStylePr>
+    <w:tblStylePr w:type="lastRow">
+      <w:rPr>
+        <w:b/>
+        <w:bCs/>
+      </w:rPr>
+      <w:tblPr/>
+      <w:tcPr>
+        <w:tcBorders>
+          <w:top w:val="double" w:sz="2" w:space="0" w:color="60CAF3" w:themeColor="accent4" w:themeTint="99"/>
+        </w:tcBorders>
+      </w:tcPr>
+    </w:tblStylePr>
+    <w:tblStylePr w:type="firstCol">
+      <w:rPr>
+        <w:b/>
+        <w:bCs/>
+      </w:rPr>
+    </w:tblStylePr>
+    <w:tblStylePr w:type="lastCol">
+      <w:rPr>
+        <w:b/>
+        <w:bCs/>
+      </w:rPr>
+    </w:tblStylePr>
+  </w:style>
+  <w:style w:type="table" w:styleId="Tablaconcuadrcula2-nfasis1">
+    <w:name w:val="Grid Table 2 Accent 1"/>
+    <w:basedOn w:val="Tablanormal"/>
+    <w:uiPriority w:val="47"/>
+    <w:rsid w:val="00672D1C"/>
+    <w:pPr>
+      <w:spacing w:after="0" w:line="240" w:lineRule="auto"/>
+    </w:pPr>
+    <w:tblPr>
+      <w:tblStyleRowBandSize w:val="1"/>
+      <w:tblStyleColBandSize w:val="1"/>
+      <w:tblBorders>
+        <w:top w:val="single" w:sz="2" w:space="0" w:color="45B0E1" w:themeColor="accent1" w:themeTint="99"/>
+        <w:bottom w:val="single" w:sz="2" w:space="0" w:color="45B0E1" w:themeColor="accent1" w:themeTint="99"/>
+        <w:insideH w:val="single" w:sz="2" w:space="0" w:color="45B0E1" w:themeColor="accent1" w:themeTint="99"/>
+        <w:insideV w:val="single" w:sz="2" w:space="0" w:color="45B0E1" w:themeColor="accent1" w:themeTint="99"/>
+      </w:tblBorders>
+    </w:tblPr>
+    <w:tblStylePr w:type="firstRow">
+      <w:rPr>
+        <w:b/>
+        <w:bCs/>
+      </w:rPr>
+      <w:tblPr/>
+      <w:tcPr>
+        <w:tcBorders>
+          <w:top w:val="nil"/>
+          <w:bottom w:val="single" w:sz="12" w:space="0" w:color="45B0E1" w:themeColor="accent1" w:themeTint="99"/>
+          <w:insideH w:val="nil"/>
+          <w:insideV w:val="nil"/>
+        </w:tcBorders>
+        <w:shd w:val="clear" w:color="auto" w:fill="FFFFFF" w:themeFill="background1"/>
+      </w:tcPr>
+    </w:tblStylePr>
+    <w:tblStylePr w:type="lastRow">
+      <w:rPr>
+        <w:b/>
+        <w:bCs/>
+      </w:rPr>
+      <w:tblPr/>
+      <w:tcPr>
+        <w:tcBorders>
+          <w:top w:val="double" w:sz="2" w:space="0" w:color="45B0E1" w:themeColor="accent1" w:themeTint="99"/>
+          <w:bottom w:val="nil"/>
+          <w:insideH w:val="nil"/>
+          <w:insideV w:val="nil"/>
+        </w:tcBorders>
+        <w:shd w:val="clear" w:color="auto" w:fill="FFFFFF" w:themeFill="background1"/>
+      </w:tcPr>
+    </w:tblStylePr>
+    <w:tblStylePr w:type="firstCol">
+      <w:rPr>
+        <w:b/>
+        <w:bCs/>
+      </w:rPr>
+    </w:tblStylePr>
+    <w:tblStylePr w:type="lastCol">
+      <w:rPr>
+        <w:b/>
+        <w:bCs/>
+      </w:rPr>
+    </w:tblStylePr>
+    <w:tblStylePr w:type="band1Vert">
+      <w:tblPr/>
+      <w:tcPr>
+        <w:shd w:val="clear" w:color="auto" w:fill="C1E4F5" w:themeFill="accent1" w:themeFillTint="33"/>
+      </w:tcPr>
+    </w:tblStylePr>
+    <w:tblStylePr w:type="band1Horz">
+      <w:tblPr/>
+      <w:tcPr>
+        <w:shd w:val="clear" w:color="auto" w:fill="C1E4F5" w:themeFill="accent1" w:themeFillTint="33"/>
       </w:tcPr>
     </w:tblStylePr>
   </w:style>

</xml_diff>